<commit_message>
updated css, bad button
</commit_message>
<xml_diff>
--- a/IA2/Storyboard.docx
+++ b/IA2/Storyboard.docx
@@ -13,6 +13,7 @@
           <w:lang w:val="en-US"/>
         </w:rPr>
       </w:pPr>
+      <w:proofErr w:type="spellStart"/>
       <w:r>
         <w:rPr>
           <w:rFonts w:ascii="Times New Roman" w:hAnsi="Times New Roman" w:cs="Times New Roman"/>
@@ -20,21 +21,53 @@
           <w:bCs/>
           <w:lang w:val="en-US"/>
         </w:rPr>
-        <w:t>SkatePros – Jamar Plummer</w:t>
-      </w:r>
-    </w:p>
-    <w:p>
-      <w:pPr>
-        <w:spacing w:line="480" w:lineRule="auto"/>
-        <w:jc w:val="center"/>
+        <w:t>SkatePros</w:t>
+      </w:r>
+      <w:proofErr w:type="spellEnd"/>
+      <w:r>
         <w:rPr>
           <w:rFonts w:ascii="Times New Roman" w:hAnsi="Times New Roman" w:cs="Times New Roman"/>
           <w:b/>
           <w:bCs/>
           <w:lang w:val="en-US"/>
         </w:rPr>
+        <w:t xml:space="preserve"> – Jamar Plummer</w:t>
+      </w:r>
+    </w:p>
+    <w:p>
+      <w:pPr>
+        <w:spacing w:line="480" w:lineRule="auto"/>
+        <w:jc w:val="center"/>
+        <w:rPr>
+          <w:rFonts w:ascii="Times New Roman" w:hAnsi="Times New Roman" w:cs="Times New Roman"/>
+          <w:b/>
+          <w:bCs/>
+        </w:rPr>
       </w:pPr>
       <w:hyperlink r:id="rId4" w:history="1">
+        <w:r>
+          <w:rPr>
+            <w:rStyle w:val="Hyperlink"/>
+            <w:rFonts w:ascii="Times New Roman" w:hAnsi="Times New Roman" w:cs="Times New Roman"/>
+            <w:b/>
+            <w:bCs/>
+          </w:rPr>
+          <w:t>https://github.com/jamarpl/web-programming-assigments/tree/main/IA2</w:t>
+        </w:r>
+      </w:hyperlink>
+    </w:p>
+    <w:p>
+      <w:pPr>
+        <w:spacing w:line="480" w:lineRule="auto"/>
+        <w:jc w:val="center"/>
+        <w:rPr>
+          <w:rFonts w:ascii="Times New Roman" w:hAnsi="Times New Roman" w:cs="Times New Roman"/>
+          <w:b/>
+          <w:bCs/>
+          <w:lang w:val="en-US"/>
+        </w:rPr>
+      </w:pPr>
+      <w:hyperlink r:id="rId5" w:history="1">
         <w:r>
           <w:rPr>
             <w:rStyle w:val="Hyperlink"/>
@@ -43,29 +76,17 @@
             <w:bCs/>
             <w:lang w:val="en-US"/>
           </w:rPr>
-          <w:t>https://github.com/jamarpl/web-programming-assignments/ia2</w:t>
+          <w:t>https://cosmic-biscotti-826b05.netlify.app/</w:t>
         </w:r>
       </w:hyperlink>
-    </w:p>
-    <w:p>
-      <w:pPr>
-        <w:spacing w:line="480" w:lineRule="auto"/>
-        <w:jc w:val="center"/>
+      <w:r>
         <w:rPr>
           <w:rFonts w:ascii="Times New Roman" w:hAnsi="Times New Roman" w:cs="Times New Roman"/>
           <w:b/>
           <w:bCs/>
           <w:lang w:val="en-US"/>
         </w:rPr>
-      </w:pPr>
-      <w:r>
-        <w:rPr>
-          <w:rFonts w:ascii="Times New Roman" w:hAnsi="Times New Roman" w:cs="Times New Roman"/>
-          <w:b/>
-          <w:bCs/>
-          <w:lang w:val="en-US"/>
-        </w:rPr>
-        <w:t>https://cosmic-biscotti-826b05.netlify.app/</w:t>
+        <w:t xml:space="preserve"> </w:t>
       </w:r>
     </w:p>
     <w:p>
@@ -261,7 +282,7 @@
                     </pic:cNvPicPr>
                   </pic:nvPicPr>
                   <pic:blipFill>
-                    <a:blip r:embed="rId5">
+                    <a:blip r:embed="rId6">
                       <a:extLst>
                         <a:ext uri="{28A0092B-C50C-407E-A947-70E740481C1C}">
                           <a14:useLocalDpi xmlns:a14="http://schemas.microsoft.com/office/drawing/2010/main" val="0"/>
@@ -340,7 +361,7 @@
                     </pic:cNvPicPr>
                   </pic:nvPicPr>
                   <pic:blipFill>
-                    <a:blip r:embed="rId6">
+                    <a:blip r:embed="rId7">
                       <a:extLst>
                         <a:ext uri="{28A0092B-C50C-407E-A947-70E740481C1C}">
                           <a14:useLocalDpi xmlns:a14="http://schemas.microsoft.com/office/drawing/2010/main" val="0"/>
@@ -419,7 +440,7 @@
         </w:rPr>
         <w:t xml:space="preserve">Skate Warehouse (2025), </w:t>
       </w:r>
-      <w:hyperlink r:id="rId7" w:history="1">
+      <w:hyperlink r:id="rId8" w:history="1">
         <w:r>
           <w:rPr>
             <w:rStyle w:val="Hyperlink"/>
@@ -449,9 +470,27 @@
           <w:i/>
           <w:iCs/>
         </w:rPr>
-        <w:t xml:space="preserve">JavaScript Array reduce(), </w:t>
-      </w:r>
-      <w:hyperlink r:id="rId8" w:history="1">
+        <w:t xml:space="preserve">JavaScript Array </w:t>
+      </w:r>
+      <w:proofErr w:type="gramStart"/>
+      <w:r>
+        <w:rPr>
+          <w:rFonts w:ascii="Times New Roman" w:hAnsi="Times New Roman" w:cs="Times New Roman"/>
+          <w:i/>
+          <w:iCs/>
+        </w:rPr>
+        <w:t>reduce(</w:t>
+      </w:r>
+      <w:proofErr w:type="gramEnd"/>
+      <w:r>
+        <w:rPr>
+          <w:rFonts w:ascii="Times New Roman" w:hAnsi="Times New Roman" w:cs="Times New Roman"/>
+          <w:i/>
+          <w:iCs/>
+        </w:rPr>
+        <w:t xml:space="preserve">), </w:t>
+      </w:r>
+      <w:hyperlink r:id="rId9" w:history="1">
         <w:r>
           <w:rPr>
             <w:rStyle w:val="Hyperlink"/>
@@ -1421,6 +1460,18 @@
       <w:shd w:val="clear" w:color="auto" w:fill="E1DFDD"/>
     </w:rPr>
   </w:style>
+  <w:style w:type="character" w:styleId="FollowedHyperlink">
+    <w:name w:val="FollowedHyperlink"/>
+    <w:basedOn w:val="DefaultParagraphFont"/>
+    <w:uiPriority w:val="99"/>
+    <w:semiHidden/>
+    <w:unhideWhenUsed/>
+    <w:rsid w:val="007932E6"/>
+    <w:rPr>
+      <w:color w:val="96607D" w:themeColor="followedHyperlink"/>
+      <w:u w:val="single"/>
+    </w:rPr>
+  </w:style>
 </w:styles>
 </file>
 

</xml_diff>

<commit_message>
Changed color scheme from brown to red
</commit_message>
<xml_diff>
--- a/IA2/Storyboard.docx
+++ b/IA2/Storyboard.docx
@@ -24,15 +24,59 @@
         <w:t>SkatePros</w:t>
       </w:r>
       <w:proofErr w:type="spellEnd"/>
-      <w:r>
+    </w:p>
+    <w:p>
+      <w:pPr>
+        <w:spacing w:line="480" w:lineRule="auto"/>
+        <w:jc w:val="center"/>
         <w:rPr>
           <w:rFonts w:ascii="Times New Roman" w:hAnsi="Times New Roman" w:cs="Times New Roman"/>
           <w:b/>
           <w:bCs/>
           <w:lang w:val="en-US"/>
         </w:rPr>
-        <w:t xml:space="preserve"> – Jamar Plummer</w:t>
-      </w:r>
+      </w:pPr>
+      <w:r>
+        <w:rPr>
+          <w:rFonts w:ascii="Times New Roman" w:hAnsi="Times New Roman" w:cs="Times New Roman"/>
+          <w:b/>
+          <w:bCs/>
+          <w:lang w:val="en-US"/>
+        </w:rPr>
+        <w:t>Jamar Plummer – 2405323 - IA2</w:t>
+      </w:r>
+    </w:p>
+    <w:p>
+      <w:pPr>
+        <w:spacing w:line="480" w:lineRule="auto"/>
+        <w:jc w:val="center"/>
+        <w:rPr>
+          <w:rFonts w:ascii="Times New Roman" w:hAnsi="Times New Roman" w:cs="Times New Roman"/>
+          <w:b/>
+          <w:bCs/>
+          <w:lang w:val="en-US"/>
+        </w:rPr>
+      </w:pPr>
+      <w:r>
+        <w:rPr>
+          <w:rFonts w:ascii="Times New Roman" w:hAnsi="Times New Roman" w:cs="Times New Roman"/>
+          <w:b/>
+          <w:bCs/>
+          <w:lang w:val="en-US"/>
+        </w:rPr>
+        <w:t xml:space="preserve">CIT2011 Friday 12pm to 2pm </w:t>
+      </w:r>
+      <w:proofErr w:type="spellStart"/>
+      <w:r>
+        <w:rPr>
+          <w:rFonts w:ascii="Times New Roman" w:hAnsi="Times New Roman" w:cs="Times New Roman"/>
+          <w:b/>
+          <w:bCs/>
+          <w:lang w:val="en-US"/>
+        </w:rPr>
+        <w:t>Badhika</w:t>
+      </w:r>
+      <w:proofErr w:type="spellEnd"/>
     </w:p>
     <w:p>
       <w:pPr>
@@ -104,20 +148,27 @@
         </w:rPr>
         <w:t>Website/Business Idea: I decided to use something I’m interested in as the inspiration for this project, so I decided to make a skateboarding item retailer</w:t>
       </w:r>
-    </w:p>
-    <w:p>
-      <w:pPr>
-        <w:spacing w:line="480" w:lineRule="auto"/>
+      <w:r>
         <w:rPr>
           <w:rFonts w:ascii="Times New Roman" w:hAnsi="Times New Roman" w:cs="Times New Roman"/>
           <w:lang w:val="en-US"/>
         </w:rPr>
-      </w:pPr>
-      <w:r>
+        <w:t>. This retailer will sell skateboard decks, wheels, and other hardware.</w:t>
+      </w:r>
+    </w:p>
+    <w:p>
+      <w:pPr>
+        <w:spacing w:line="480" w:lineRule="auto"/>
         <w:rPr>
           <w:rFonts w:ascii="Times New Roman" w:hAnsi="Times New Roman" w:cs="Times New Roman"/>
           <w:lang w:val="en-US"/>
         </w:rPr>
+      </w:pPr>
+      <w:r>
+        <w:rPr>
+          <w:rFonts w:ascii="Times New Roman" w:hAnsi="Times New Roman" w:cs="Times New Roman"/>
+          <w:lang w:val="en-US"/>
+        </w:rPr>
         <w:t xml:space="preserve">Mission Statement: </w:t>
       </w:r>
       <w:r>
@@ -166,7 +217,13 @@
         <w:rPr>
           <w:rFonts w:ascii="Times New Roman" w:hAnsi="Times New Roman" w:cs="Times New Roman"/>
         </w:rPr>
-        <w:t>Colour Theme: I wanted to use a unique colour palette from regular skate websites (red and black, blue and black). I decided to use brown to evoke a grounded, reliable feeling (like a tree trunk) and a yellow background (like sunshine) to contrast it. Red evokes a heightened sensitivity in humans, so I used it to highlight the important buttons. I believe these colours fit with the website’s vision &amp; purpose.</w:t>
+        <w:t xml:space="preserve">Colour Theme: </w:t>
+      </w:r>
+      <w:r>
+        <w:rPr>
+          <w:rFonts w:ascii="Times New Roman" w:hAnsi="Times New Roman" w:cs="Times New Roman"/>
+        </w:rPr>
+        <w:t>Initially, I wanted to use a unique colour palette to make the website stand out, but it ended up looking garish. Instead, I decided to follow a simpler colour theme. Simpler palettes are less exhausting on the eyes, so I decided to use red highlights with amber complements, and off-white backgrounds. The red draws a lot of visual attention, and amber was the ideal colour to use for the hero element because it complements the red, while keeping a cohesive hierarchy. The off-white was used because using straight white as a background can cause eye strain.</w:t>
       </w:r>
     </w:p>
     <w:p>
@@ -194,15 +251,13 @@
         <w:rPr>
           <w:rFonts w:ascii="Times New Roman" w:hAnsi="Times New Roman" w:cs="Times New Roman"/>
         </w:rPr>
+        <w:lastRenderedPageBreak/>
         <w:t>Wireframes: Next Page (Black border is used to illustrate a div)</w:t>
       </w:r>
     </w:p>
     <w:p>
       <w:pPr>
         <w:spacing w:line="480" w:lineRule="auto"/>
-        <w:rPr>
-          <w:rFonts w:ascii="Times New Roman" w:hAnsi="Times New Roman" w:cs="Times New Roman"/>
-        </w:rPr>
       </w:pPr>
       <w:r>
         <w:rPr>
@@ -210,19 +265,6 @@
         </w:rPr>
         <w:t>References: See last page</w:t>
       </w:r>
-    </w:p>
-    <w:p>
-      <w:pPr>
-        <w:spacing w:line="480" w:lineRule="auto"/>
-        <w:rPr>
-          <w:rFonts w:ascii="Times New Roman" w:hAnsi="Times New Roman" w:cs="Times New Roman"/>
-        </w:rPr>
-      </w:pPr>
-    </w:p>
-    <w:p>
-      <w:pPr>
-        <w:spacing w:line="480" w:lineRule="auto"/>
-      </w:pPr>
     </w:p>
     <w:p>
       <w:pPr>
@@ -262,13 +304,12 @@
       <w:r>
         <w:rPr>
           <w:rFonts w:ascii="Times New Roman" w:hAnsi="Times New Roman" w:cs="Times New Roman"/>
-          <w:noProof/>
         </w:rPr>
         <w:drawing>
-          <wp:inline distT="0" distB="0" distL="0" distR="0" wp14:anchorId="682D0CA4" wp14:editId="6FD8CBC4">
-            <wp:extent cx="2663369" cy="8274050"/>
-            <wp:effectExtent l="0" t="0" r="3810" b="0"/>
-            <wp:docPr id="530549862" name="Picture 2" descr="A screenshot of a yellow phone&#10;&#10;AI-generated content may be incorrect."/>
+          <wp:inline distT="0" distB="0" distL="0" distR="0" wp14:anchorId="2A0FB0CA" wp14:editId="1AA7FE4C">
+            <wp:extent cx="2600004" cy="8077200"/>
+            <wp:effectExtent l="0" t="0" r="0" b="0"/>
+            <wp:docPr id="1679543377" name="Picture 2" descr="A screenshot of a phone&#10;&#10;AI-generated content may be incorrect."/>
             <wp:cNvGraphicFramePr>
               <a:graphicFrameLocks xmlns:a="http://schemas.openxmlformats.org/drawingml/2006/main" noChangeAspect="1"/>
             </wp:cNvGraphicFramePr>
@@ -276,7 +317,7 @@
               <a:graphicData uri="http://schemas.openxmlformats.org/drawingml/2006/picture">
                 <pic:pic xmlns:pic="http://schemas.openxmlformats.org/drawingml/2006/picture">
                   <pic:nvPicPr>
-                    <pic:cNvPr id="530549862" name="Picture 2" descr="A screenshot of a yellow phone&#10;&#10;AI-generated content may be incorrect."/>
+                    <pic:cNvPr id="1679543377" name="Picture 2" descr="A screenshot of a phone&#10;&#10;AI-generated content may be incorrect."/>
                     <pic:cNvPicPr>
                       <a:picLocks noChangeAspect="1" noChangeArrowheads="1"/>
                     </pic:cNvPicPr>
@@ -297,7 +338,7 @@
                   <pic:spPr bwMode="auto">
                     <a:xfrm>
                       <a:off x="0" y="0"/>
-                      <a:ext cx="2667214" cy="8285996"/>
+                      <a:ext cx="2606246" cy="8096591"/>
                     </a:xfrm>
                     <a:prstGeom prst="rect">
                       <a:avLst/>
@@ -341,13 +382,12 @@
       <w:r>
         <w:rPr>
           <w:rFonts w:ascii="Times New Roman" w:hAnsi="Times New Roman" w:cs="Times New Roman"/>
-          <w:noProof/>
         </w:rPr>
         <w:drawing>
-          <wp:inline distT="0" distB="0" distL="0" distR="0" wp14:anchorId="5178A977" wp14:editId="7D3D0B6B">
+          <wp:inline distT="0" distB="0" distL="0" distR="0" wp14:anchorId="7267A86E" wp14:editId="45360D9A">
             <wp:extent cx="5731510" cy="6120130"/>
             <wp:effectExtent l="0" t="0" r="2540" b="0"/>
-            <wp:docPr id="1360282043" name="Picture 4" descr="A screenshot of a website&#10;&#10;AI-generated content may be incorrect."/>
+            <wp:docPr id="1325161132" name="Picture 4" descr="A screenshot of a website&#10;&#10;AI-generated content may be incorrect."/>
             <wp:cNvGraphicFramePr>
               <a:graphicFrameLocks xmlns:a="http://schemas.openxmlformats.org/drawingml/2006/main" noChangeAspect="1"/>
             </wp:cNvGraphicFramePr>
@@ -355,7 +395,7 @@
               <a:graphicData uri="http://schemas.openxmlformats.org/drawingml/2006/picture">
                 <pic:pic xmlns:pic="http://schemas.openxmlformats.org/drawingml/2006/picture">
                   <pic:nvPicPr>
-                    <pic:cNvPr id="1360282043" name="Picture 4" descr="A screenshot of a website&#10;&#10;AI-generated content may be incorrect."/>
+                    <pic:cNvPr id="1325161132" name="Picture 4" descr="A screenshot of a website&#10;&#10;AI-generated content may be incorrect."/>
                     <pic:cNvPicPr>
                       <a:picLocks noChangeAspect="1" noChangeArrowheads="1"/>
                     </pic:cNvPicPr>
@@ -470,25 +510,7 @@
           <w:i/>
           <w:iCs/>
         </w:rPr>
-        <w:t xml:space="preserve">JavaScript Array </w:t>
-      </w:r>
-      <w:proofErr w:type="gramStart"/>
-      <w:r>
-        <w:rPr>
-          <w:rFonts w:ascii="Times New Roman" w:hAnsi="Times New Roman" w:cs="Times New Roman"/>
-          <w:i/>
-          <w:iCs/>
-        </w:rPr>
-        <w:t>reduce(</w:t>
-      </w:r>
-      <w:proofErr w:type="gramEnd"/>
-      <w:r>
-        <w:rPr>
-          <w:rFonts w:ascii="Times New Roman" w:hAnsi="Times New Roman" w:cs="Times New Roman"/>
-          <w:i/>
-          <w:iCs/>
-        </w:rPr>
-        <w:t xml:space="preserve">), </w:t>
+        <w:t xml:space="preserve">JavaScript Array reduce(), </w:t>
       </w:r>
       <w:hyperlink r:id="rId9" w:history="1">
         <w:r>
@@ -1123,7 +1145,6 @@
   <w:style w:type="character" w:default="1" w:styleId="DefaultParagraphFont">
     <w:name w:val="Default Paragraph Font"/>
     <w:uiPriority w:val="1"/>
-    <w:semiHidden/>
     <w:unhideWhenUsed/>
   </w:style>
   <w:style w:type="table" w:default="1" w:styleId="TableNormal">

</xml_diff>